<commit_message>
Finished AWS Document & Working on Apache2 Document
</commit_message>
<xml_diff>
--- a/Tema 2 Instalación y Administración de Servidores Web/Nginx 1/Elshin, Vadim P2.6 - Proxy inverso y balanceo de carga con SSL en NGINX.docx
+++ b/Tema 2 Instalación y Administración de Servidores Web/Nginx 1/Elshin, Vadim P2.6 - Proxy inverso y balanceo de carga con SSL en NGINX.docx
@@ -202,7 +202,9 @@
         </w:rPr>
       </w:pPr>
       <w:r>
-        <w:rPr/>
+        <w:rPr>
+          <w:lang w:val="es-ES"/>
+        </w:rPr>
         <w:drawing>
           <wp:anchor behindDoc="0" distT="0" distB="0" distL="0" distR="0" simplePos="0" locked="0" layoutInCell="0" allowOverlap="1" relativeHeight="4">
             <wp:simplePos x="0" y="0"/>
@@ -305,7 +307,9 @@
         </w:rPr>
       </w:pPr>
       <w:r>
-        <w:rPr/>
+        <w:rPr>
+          <w:lang w:val="es-ES"/>
+        </w:rPr>
       </w:r>
     </w:p>
     <w:p>
@@ -316,7 +320,9 @@
         </w:rPr>
       </w:pPr>
       <w:r>
-        <w:rPr/>
+        <w:rPr>
+          <w:lang w:val="es-ES"/>
+        </w:rPr>
       </w:r>
     </w:p>
     <w:p>
@@ -332,7 +338,9 @@
         </w:rPr>
       </w:pPr>
       <w:r>
-        <w:rPr/>
+        <w:rPr>
+          <w:lang w:val="es-ES"/>
+        </w:rPr>
       </w:r>
     </w:p>
     <w:p>
@@ -348,7 +356,9 @@
         </w:rPr>
       </w:pPr>
       <w:r>
-        <w:rPr/>
+        <w:rPr>
+          <w:lang w:val="es-ES"/>
+        </w:rPr>
       </w:r>
     </w:p>
     <w:p>
@@ -364,7 +374,9 @@
         </w:rPr>
       </w:pPr>
       <w:r>
-        <w:rPr/>
+        <w:rPr>
+          <w:lang w:val="es-ES"/>
+        </w:rPr>
       </w:r>
     </w:p>
     <w:p>
@@ -380,7 +392,9 @@
         </w:rPr>
       </w:pPr>
       <w:r>
-        <w:rPr/>
+        <w:rPr>
+          <w:lang w:val="es-ES"/>
+        </w:rPr>
       </w:r>
     </w:p>
     <w:p>
@@ -396,7 +410,9 @@
         </w:rPr>
       </w:pPr>
       <w:r>
-        <w:rPr/>
+        <w:rPr>
+          <w:lang w:val="es-ES"/>
+        </w:rPr>
       </w:r>
     </w:p>
     <w:p>
@@ -412,7 +428,9 @@
         </w:rPr>
       </w:pPr>
       <w:r>
-        <w:rPr/>
+        <w:rPr>
+          <w:lang w:val="es-ES"/>
+        </w:rPr>
       </w:r>
     </w:p>
     <w:p>
@@ -428,23 +446,9 @@
         </w:rPr>
       </w:pPr>
       <w:r>
-        <w:rPr/>
-      </w:r>
-    </w:p>
-    <w:p>
-      <w:pPr>
-        <w:pStyle w:val="ListParagraph"/>
-        <w:numPr>
-          <w:ilvl w:val="0"/>
-          <w:numId w:val="0"/>
-        </w:numPr>
-        <w:ind w:hanging="0" w:left="720"/>
         <w:rPr>
           <w:lang w:val="es-ES"/>
         </w:rPr>
-      </w:pPr>
-      <w:r>
-        <w:rPr/>
       </w:r>
     </w:p>
     <w:p>
@@ -463,7 +467,26 @@
       </w:pPr>
       <w:r>
         <w:rPr/>
-        <w:t xml:space="preserve">Investiga qué esta pasando y cómo se debe solucionar </w:t>
+        <w:t>Investiga qué esta pasando y cómo se debe solucionar</w:t>
+      </w:r>
+    </w:p>
+    <w:p>
+      <w:pPr>
+        <w:pStyle w:val="ListParagraph"/>
+        <w:numPr>
+          <w:ilvl w:val="0"/>
+          <w:numId w:val="0"/>
+        </w:numPr>
+        <w:spacing w:before="0" w:after="160"/>
+        <w:ind w:hanging="0" w:left="0"/>
+        <w:contextualSpacing/>
+        <w:rPr>
+          <w:lang w:val="es-ES"/>
+        </w:rPr>
+      </w:pPr>
+      <w:r>
+        <w:rPr/>
+        <w:t>Para que un certificado SSL sea válido, los dominios deben obtenerlo (previo pago) de una autoridad certificadora (CA). Una CA es una organización externa, un tercero de confianza, que genera y emite certificados SSL. La CA también firma digitalmente el certificado con su propia clave privada, lo que permite a los dispositivos cliente verificarlo.</w:t>
       </w:r>
     </w:p>
     <w:sectPr>
@@ -598,7 +621,7 @@
       <w:rPr>
         <w:color w:themeColor="text2" w:themeShade="bf" w:val="323E4F"/>
       </w:rPr>
-      <w:t>1</w:t>
+      <w:t>2</w:t>
     </w:r>
     <w:r>
       <w:rPr>
@@ -762,7 +785,7 @@
       <w:rPr>
         <w:color w:themeColor="text2" w:themeShade="bf" w:val="323E4F"/>
       </w:rPr>
-      <w:t>1</w:t>
+      <w:t>2</w:t>
     </w:r>
     <w:r>
       <w:rPr>
@@ -1866,19 +1889,19 @@
       <w14:ligatures w14:val="standardContextual"/>
     </w:rPr>
   </w:style>
+  <w:style w:type="character" w:styleId="Caracteresdenotafinaluser">
+    <w:name w:val="Caracteres de nota final (user)"/>
+    <w:uiPriority w:val="99"/>
+    <w:semiHidden/>
+    <w:unhideWhenUsed/>
+    <w:qFormat/>
+    <w:rsid w:val="005a3c80"/>
+    <w:rPr>
+      <w:vertAlign w:val="superscript"/>
+    </w:rPr>
+  </w:style>
   <w:style w:type="character" w:styleId="Caracteresdenotafinal">
     <w:name w:val="Caracteres de nota final"/>
-    <w:uiPriority w:val="99"/>
-    <w:semiHidden/>
-    <w:unhideWhenUsed/>
-    <w:qFormat/>
-    <w:rsid w:val="005a3c80"/>
-    <w:rPr>
-      <w:vertAlign w:val="superscript"/>
-    </w:rPr>
-  </w:style>
-  <w:style w:type="character" w:styleId="Caracteresdenotafinaluser">
-    <w:name w:val="Caracteres de nota final (user)"/>
     <w:qFormat/>
     <w:rPr>
       <w:vertAlign w:val="superscript"/>
@@ -1925,8 +1948,8 @@
     <w:rsid w:val="00822ef4"/>
     <w:rPr/>
   </w:style>
-  <w:style w:type="character" w:styleId="Smbolosdenumeracin">
-    <w:name w:val="Símbolos de numeración"/>
+  <w:style w:type="character" w:styleId="Smbolosdenumeracinuser">
+    <w:name w:val="Símbolos de numeración (user)"/>
     <w:qFormat/>
     <w:rPr/>
   </w:style>
@@ -2017,15 +2040,15 @@
       <w:rFonts w:cs="Lucida Sans"/>
     </w:rPr>
   </w:style>
+  <w:style w:type="paragraph" w:styleId="Cabeceraypieuser">
+    <w:name w:val="Cabecera y pie (user)"/>
+    <w:basedOn w:val="Normal"/>
+    <w:qFormat/>
+    <w:pPr/>
+    <w:rPr/>
+  </w:style>
   <w:style w:type="paragraph" w:styleId="Cabeceraypie">
     <w:name w:val="Cabecera y pie"/>
-    <w:basedOn w:val="Normal"/>
-    <w:qFormat/>
-    <w:pPr/>
-    <w:rPr/>
-  </w:style>
-  <w:style w:type="paragraph" w:styleId="Cabeceraypieuser">
-    <w:name w:val="Cabecera y pie (user)"/>
     <w:basedOn w:val="Normal"/>
     <w:qFormat/>
     <w:pPr/>
@@ -2475,8 +2498,8 @@
     </w:pPr>
     <w:rPr/>
   </w:style>
-  <w:style w:type="numbering" w:styleId="Ningunalista" w:default="1">
-    <w:name w:val="Ninguna lista"/>
+  <w:style w:type="numbering" w:styleId="Ningunalistauser" w:default="1">
+    <w:name w:val="Ninguna lista (user)"/>
     <w:uiPriority w:val="99"/>
     <w:semiHidden/>
     <w:unhideWhenUsed/>

</xml_diff>